<commit_message>
fix some issues in TC
</commit_message>
<xml_diff>
--- a/MCM_SRS.docx
+++ b/MCM_SRS.docx
@@ -2087,6 +2087,33 @@
           <w:szCs w:val="26"/>
           <w:lang w:val="vi-VN"/>
         </w:rPr>
+        <w:t xml:space="preserve"> Trong trường hợp người dùng chưa đăng kí tài khoản và yêu cầu mã xác nhận thì khi gửi mã sẽ hiển thị thông báo với nội dung sau: “</w:t>
+      </w:r>
+      <w:r>
+        <w:rPr>
+          <w:rFonts w:ascii="Times New Roman" w:hAnsi="Times New Roman" w:cs="Times New Roman"/>
+          <w:sz w:val="26"/>
+          <w:szCs w:val="26"/>
+          <w:lang w:val="vi-VN"/>
+        </w:rPr>
+        <w:t>Tạo lại tài khoản không thành công do chưa đăng kí tài khoản</w:t>
+      </w:r>
+      <w:r>
+        <w:rPr>
+          <w:rFonts w:ascii="Times New Roman" w:hAnsi="Times New Roman" w:cs="Times New Roman"/>
+          <w:sz w:val="26"/>
+          <w:szCs w:val="26"/>
+          <w:lang w:val="vi-VN"/>
+        </w:rPr>
+        <w:t xml:space="preserve">” </w:t>
+      </w:r>
+      <w:r>
+        <w:rPr>
+          <w:rFonts w:ascii="Times New Roman" w:hAnsi="Times New Roman" w:cs="Times New Roman"/>
+          <w:sz w:val="26"/>
+          <w:szCs w:val="26"/>
+          <w:lang w:val="vi-VN"/>
+        </w:rPr>
         <w:t xml:space="preserve">Người dùng sau khi nhập thông tin chọn nút </w:t>
       </w:r>
       <w:r>
@@ -2144,7 +2171,33 @@
           <w:lang w:val="vi-VN"/>
         </w:rPr>
         <w:tab/>
-        <w:t xml:space="preserve">+ Đăng kí thành công: </w:t>
+        <w:t xml:space="preserve">+ </w:t>
+      </w:r>
+      <w:r>
+        <w:rPr>
+          <w:rFonts w:ascii="Times New Roman" w:hAnsi="Times New Roman" w:cs="Times New Roman"/>
+          <w:sz w:val="26"/>
+          <w:szCs w:val="26"/>
+        </w:rPr>
+        <w:t>Tạo</w:t>
+      </w:r>
+      <w:r>
+        <w:rPr>
+          <w:rFonts w:ascii="Times New Roman" w:hAnsi="Times New Roman" w:cs="Times New Roman"/>
+          <w:sz w:val="26"/>
+          <w:szCs w:val="26"/>
+          <w:lang w:val="vi-VN"/>
+        </w:rPr>
+        <w:t xml:space="preserve"> </w:t>
+      </w:r>
+      <w:r>
+        <w:rPr>
+          <w:rFonts w:ascii="Times New Roman" w:hAnsi="Times New Roman" w:cs="Times New Roman"/>
+          <w:sz w:val="26"/>
+          <w:szCs w:val="26"/>
+          <w:lang w:val="vi-VN"/>
+        </w:rPr>
+        <w:t xml:space="preserve">thành công: </w:t>
       </w:r>
       <w:r>
         <w:rPr>
@@ -2270,7 +2323,45 @@
           <w:lang w:val="vi-VN"/>
         </w:rPr>
         <w:tab/>
-        <w:t>+ Chưa đăng kí tài khoản: “Chưa có tài khoản được đăng kí”</w:t>
+        <w:t xml:space="preserve">+ </w:t>
+      </w:r>
+      <w:r>
+        <w:rPr>
+          <w:rFonts w:ascii="Times New Roman" w:hAnsi="Times New Roman" w:cs="Times New Roman"/>
+          <w:sz w:val="26"/>
+          <w:szCs w:val="26"/>
+          <w:lang w:val="vi-VN"/>
+        </w:rPr>
+        <w:t>Xác nhận mật khẩu không chính xác</w:t>
+      </w:r>
+      <w:r>
+        <w:rPr>
+          <w:rFonts w:ascii="Times New Roman" w:hAnsi="Times New Roman" w:cs="Times New Roman"/>
+          <w:sz w:val="26"/>
+          <w:szCs w:val="26"/>
+          <w:lang w:val="vi-VN"/>
+        </w:rPr>
+        <w:t>: “</w:t>
+      </w:r>
+      <w:r>
+        <w:rPr>
+          <w:rFonts w:ascii="Times New Roman" w:hAnsi="Times New Roman" w:cs="Times New Roman"/>
+          <w:sz w:val="26"/>
+          <w:szCs w:val="26"/>
+          <w:lang w:val="vi-VN"/>
+        </w:rPr>
+        <w:t>Mật khẩu xác nhận không chính xác</w:t>
+      </w:r>
+      <w:bookmarkStart w:id="0" w:name="_GoBack"/>
+      <w:bookmarkEnd w:id="0"/>
+      <w:r>
+        <w:rPr>
+          <w:rFonts w:ascii="Times New Roman" w:hAnsi="Times New Roman" w:cs="Times New Roman"/>
+          <w:sz w:val="26"/>
+          <w:szCs w:val="26"/>
+          <w:lang w:val="vi-VN"/>
+        </w:rPr>
+        <w:t>”</w:t>
       </w:r>
     </w:p>
     <w:p>
@@ -15691,9 +15782,9 @@
             <w:r>
               <w:rPr>
                 <w:rFonts w:ascii="Times New Roman" w:hAnsi="Times New Roman" w:cs="Times New Roman"/>
+                <w:noProof/>
                 <w:sz w:val="26"/>
                 <w:szCs w:val="26"/>
-                <w:lang w:val="vi-VN"/>
               </w:rPr>
               <w:drawing>
                 <wp:inline distT="0" distB="0" distL="0" distR="0" wp14:anchorId="62B46F37" wp14:editId="1DE89D68">
@@ -16209,7 +16300,6 @@
                 <w:lang w:val="vi-VN"/>
               </w:rPr>
             </w:pPr>
-            <w:bookmarkStart w:id="0" w:name="_GoBack"/>
             <w:r>
               <w:rPr>
                 <w:rFonts w:ascii="Times New Roman" w:hAnsi="Times New Roman" w:cs="Times New Roman"/>
@@ -16426,7 +16516,6 @@
           </w:p>
         </w:tc>
       </w:tr>
-      <w:bookmarkEnd w:id="0"/>
     </w:tbl>
     <w:p>
       <w:pPr>

</xml_diff>